<commit_message>
fix: changes roles in cover letter
</commit_message>
<xml_diff>
--- a/documentation/сопроводительное письмо/Версия для печати Сопроводительное письмо.docx
+++ b/documentation/сопроводительное письмо/Версия для печати Сопроводительное письмо.docx
@@ -304,11 +304,7 @@
     </w:p>
     <w:p>
       <w:pPr>
-        <w:pStyle w:val="af1"/>
-        <w:numPr>
-          <w:ilvl w:val="0"/>
-          <w:numId w:val="11"/>
-        </w:numPr>
+        <w:pStyle w:val="a0"/>
       </w:pPr>
       <w:r>
         <w:t xml:space="preserve">Путин Павел Александрович, </w:t>
@@ -351,11 +347,7 @@
     </w:p>
     <w:p>
       <w:pPr>
-        <w:pStyle w:val="af1"/>
-        <w:numPr>
-          <w:ilvl w:val="0"/>
-          <w:numId w:val="11"/>
-        </w:numPr>
+        <w:pStyle w:val="a0"/>
       </w:pPr>
       <w:r>
         <w:t>Ефремов Михаил Витальевич, аналитик, специалист по продажам</w:t>
@@ -363,11 +355,7 @@
     </w:p>
     <w:p>
       <w:pPr>
-        <w:pStyle w:val="af1"/>
-        <w:numPr>
-          <w:ilvl w:val="0"/>
-          <w:numId w:val="11"/>
-        </w:numPr>
+        <w:pStyle w:val="a0"/>
       </w:pPr>
       <w:proofErr w:type="spellStart"/>
       <w:r>
@@ -396,11 +384,7 @@
     </w:p>
     <w:p>
       <w:pPr>
-        <w:pStyle w:val="af1"/>
-        <w:numPr>
-          <w:ilvl w:val="0"/>
-          <w:numId w:val="11"/>
-        </w:numPr>
+        <w:pStyle w:val="a0"/>
       </w:pPr>
       <w:r>
         <w:t xml:space="preserve">Ноэль </w:t>
@@ -425,7 +409,7 @@
     <w:p>
       <w:pPr>
         <w:pStyle w:val="af1"/>
-        <w:spacing w:after="0"/>
+        <w:spacing w:before="240" w:after="0"/>
         <w:rPr>
           <w:b/>
           <w:bCs/>
@@ -476,12 +460,8 @@
     <w:p>
       <w:pPr>
         <w:pStyle w:val="af1"/>
-        <w:rPr>
-          <w:lang w:val="en-US"/>
-        </w:rPr>
-      </w:pPr>
-      <w:r>
-        <w:lastRenderedPageBreak/>
+      </w:pPr>
+      <w:r>
         <w:t>“</w:t>
       </w:r>
       <w:proofErr w:type="spellStart"/>
@@ -560,13 +540,31 @@
       <w:pPr>
         <w:pStyle w:val="af1"/>
         <w:spacing w:after="0"/>
+      </w:pPr>
+      <w:r>
+        <w:t>Команда 7-1</w:t>
+      </w:r>
+    </w:p>
+    <w:p>
+      <w:pPr>
+        <w:rPr>
+          <w:rFonts w:ascii="Times New Roman" w:hAnsi="Times New Roman"/>
+          <w:color w:val="000000" w:themeColor="text1"/>
+          <w:sz w:val="28"/>
+        </w:rPr>
+      </w:pPr>
+      <w:r>
+        <w:br w:type="page"/>
+      </w:r>
+    </w:p>
+    <w:p>
+      <w:pPr>
+        <w:pStyle w:val="af1"/>
+        <w:spacing w:after="0"/>
         <w:rPr>
           <w:lang w:val="en-US"/>
         </w:rPr>
       </w:pPr>
-      <w:r>
-        <w:t>Команда 7-1</w:t>
-      </w:r>
     </w:p>
     <w:p>
       <w:pPr>
@@ -1461,6 +1459,95 @@
     </w:lvl>
   </w:abstractNum>
   <w:abstractNum w:abstractNumId="4" w15:restartNumberingAfterBreak="0">
+    <w:nsid w:val="2A134DBA"/>
+    <w:multiLevelType w:val="hybridMultilevel"/>
+    <w:tmpl w:val="0C00A730"/>
+    <w:lvl w:ilvl="0" w:tplc="04190001">
+      <w:start w:val="1"/>
+      <w:numFmt w:val="bullet"/>
+      <w:lvlText w:val=""/>
+      <w:lvlJc w:val="left"/>
+      <w:pPr>
+        <w:ind w:left="1429" w:hanging="360"/>
+      </w:pPr>
+      <w:rPr>
+        <w:rFonts w:ascii="Symbol" w:hAnsi="Symbol" w:hint="default"/>
+      </w:rPr>
+    </w:lvl>
+    <w:lvl w:ilvl="1" w:tplc="FFFFFFFF" w:tentative="1">
+      <w:start w:val="1"/>
+      <w:numFmt w:val="lowerLetter"/>
+      <w:lvlText w:val="%2."/>
+      <w:lvlJc w:val="left"/>
+      <w:pPr>
+        <w:ind w:left="2149" w:hanging="360"/>
+      </w:pPr>
+    </w:lvl>
+    <w:lvl w:ilvl="2" w:tplc="FFFFFFFF" w:tentative="1">
+      <w:start w:val="1"/>
+      <w:numFmt w:val="lowerRoman"/>
+      <w:lvlText w:val="%3."/>
+      <w:lvlJc w:val="right"/>
+      <w:pPr>
+        <w:ind w:left="2869" w:hanging="180"/>
+      </w:pPr>
+    </w:lvl>
+    <w:lvl w:ilvl="3" w:tplc="FFFFFFFF" w:tentative="1">
+      <w:start w:val="1"/>
+      <w:numFmt w:val="decimal"/>
+      <w:lvlText w:val="%4."/>
+      <w:lvlJc w:val="left"/>
+      <w:pPr>
+        <w:ind w:left="3589" w:hanging="360"/>
+      </w:pPr>
+    </w:lvl>
+    <w:lvl w:ilvl="4" w:tplc="FFFFFFFF" w:tentative="1">
+      <w:start w:val="1"/>
+      <w:numFmt w:val="lowerLetter"/>
+      <w:lvlText w:val="%5."/>
+      <w:lvlJc w:val="left"/>
+      <w:pPr>
+        <w:ind w:left="4309" w:hanging="360"/>
+      </w:pPr>
+    </w:lvl>
+    <w:lvl w:ilvl="5" w:tplc="FFFFFFFF" w:tentative="1">
+      <w:start w:val="1"/>
+      <w:numFmt w:val="lowerRoman"/>
+      <w:lvlText w:val="%6."/>
+      <w:lvlJc w:val="right"/>
+      <w:pPr>
+        <w:ind w:left="5029" w:hanging="180"/>
+      </w:pPr>
+    </w:lvl>
+    <w:lvl w:ilvl="6" w:tplc="FFFFFFFF" w:tentative="1">
+      <w:start w:val="1"/>
+      <w:numFmt w:val="decimal"/>
+      <w:lvlText w:val="%7."/>
+      <w:lvlJc w:val="left"/>
+      <w:pPr>
+        <w:ind w:left="5749" w:hanging="360"/>
+      </w:pPr>
+    </w:lvl>
+    <w:lvl w:ilvl="7" w:tplc="FFFFFFFF" w:tentative="1">
+      <w:start w:val="1"/>
+      <w:numFmt w:val="lowerLetter"/>
+      <w:lvlText w:val="%8."/>
+      <w:lvlJc w:val="left"/>
+      <w:pPr>
+        <w:ind w:left="6469" w:hanging="360"/>
+      </w:pPr>
+    </w:lvl>
+    <w:lvl w:ilvl="8" w:tplc="FFFFFFFF" w:tentative="1">
+      <w:start w:val="1"/>
+      <w:numFmt w:val="lowerRoman"/>
+      <w:lvlText w:val="%9."/>
+      <w:lvlJc w:val="right"/>
+      <w:pPr>
+        <w:ind w:left="7189" w:hanging="180"/>
+      </w:pPr>
+    </w:lvl>
+  </w:abstractNum>
+  <w:abstractNum w:abstractNumId="5" w15:restartNumberingAfterBreak="0">
     <w:nsid w:val="30C6532E"/>
     <w:multiLevelType w:val="hybridMultilevel"/>
     <w:tmpl w:val="C204A250"/>
@@ -1574,7 +1661,7 @@
       </w:rPr>
     </w:lvl>
   </w:abstractNum>
-  <w:abstractNum w:abstractNumId="5" w15:restartNumberingAfterBreak="0">
+  <w:abstractNum w:abstractNumId="6" w15:restartNumberingAfterBreak="0">
     <w:nsid w:val="339E77B4"/>
     <w:multiLevelType w:val="hybridMultilevel"/>
     <w:tmpl w:val="009EE5FE"/>
@@ -1665,7 +1752,7 @@
       </w:pPr>
     </w:lvl>
   </w:abstractNum>
-  <w:abstractNum w:abstractNumId="6" w15:restartNumberingAfterBreak="0">
+  <w:abstractNum w:abstractNumId="7" w15:restartNumberingAfterBreak="0">
     <w:nsid w:val="438C0CA9"/>
     <w:multiLevelType w:val="multilevel"/>
     <w:tmpl w:val="9EB28D3A"/>
@@ -1791,7 +1878,7 @@
       </w:rPr>
     </w:lvl>
   </w:abstractNum>
-  <w:abstractNum w:abstractNumId="7" w15:restartNumberingAfterBreak="0">
+  <w:abstractNum w:abstractNumId="8" w15:restartNumberingAfterBreak="0">
     <w:nsid w:val="486F210F"/>
     <w:multiLevelType w:val="multilevel"/>
     <w:tmpl w:val="9EB28D3A"/>
@@ -1917,7 +2004,7 @@
       </w:rPr>
     </w:lvl>
   </w:abstractNum>
-  <w:abstractNum w:abstractNumId="8" w15:restartNumberingAfterBreak="0">
+  <w:abstractNum w:abstractNumId="9" w15:restartNumberingAfterBreak="0">
     <w:nsid w:val="4940730E"/>
     <w:multiLevelType w:val="hybridMultilevel"/>
     <w:tmpl w:val="EDF2146C"/>
@@ -2012,7 +2099,7 @@
       </w:pPr>
     </w:lvl>
   </w:abstractNum>
-  <w:abstractNum w:abstractNumId="9" w15:restartNumberingAfterBreak="0">
+  <w:abstractNum w:abstractNumId="10" w15:restartNumberingAfterBreak="0">
     <w:nsid w:val="526068AA"/>
     <w:multiLevelType w:val="multilevel"/>
     <w:tmpl w:val="A4C472CA"/>
@@ -2141,7 +2228,7 @@
       </w:rPr>
     </w:lvl>
   </w:abstractNum>
-  <w:abstractNum w:abstractNumId="10" w15:restartNumberingAfterBreak="0">
+  <w:abstractNum w:abstractNumId="11" w15:restartNumberingAfterBreak="0">
     <w:nsid w:val="65012E6F"/>
     <w:multiLevelType w:val="hybridMultilevel"/>
     <w:tmpl w:val="324043CA"/>
@@ -2255,16 +2342,16 @@
     </w:lvl>
   </w:abstractNum>
   <w:num w:numId="1" w16cid:durableId="1107653001">
-    <w:abstractNumId w:val="9"/>
+    <w:abstractNumId w:val="10"/>
   </w:num>
   <w:num w:numId="2" w16cid:durableId="854727839">
-    <w:abstractNumId w:val="6"/>
+    <w:abstractNumId w:val="7"/>
   </w:num>
   <w:num w:numId="3" w16cid:durableId="208077302">
-    <w:abstractNumId w:val="7"/>
+    <w:abstractNumId w:val="8"/>
   </w:num>
   <w:num w:numId="4" w16cid:durableId="1730613563">
-    <w:abstractNumId w:val="9"/>
+    <w:abstractNumId w:val="10"/>
     <w:lvlOverride w:ilvl="0">
       <w:startOverride w:val="1"/>
     </w:lvlOverride>
@@ -2303,16 +2390,16 @@
     </w:lvlOverride>
   </w:num>
   <w:num w:numId="7" w16cid:durableId="1418019242">
-    <w:abstractNumId w:val="8"/>
+    <w:abstractNumId w:val="9"/>
   </w:num>
   <w:num w:numId="8" w16cid:durableId="480737685">
     <w:abstractNumId w:val="3"/>
   </w:num>
   <w:num w:numId="9" w16cid:durableId="600072299">
-    <w:abstractNumId w:val="5"/>
+    <w:abstractNumId w:val="6"/>
   </w:num>
   <w:num w:numId="10" w16cid:durableId="1190141818">
-    <w:abstractNumId w:val="4"/>
+    <w:abstractNumId w:val="5"/>
   </w:num>
   <w:num w:numId="11" w16cid:durableId="964627573">
     <w:abstractNumId w:val="0"/>
@@ -2321,7 +2408,10 @@
     <w:abstractNumId w:val="2"/>
   </w:num>
   <w:num w:numId="13" w16cid:durableId="475294385">
-    <w:abstractNumId w:val="10"/>
+    <w:abstractNumId w:val="11"/>
+  </w:num>
+  <w:num w:numId="14" w16cid:durableId="231745281">
+    <w:abstractNumId w:val="4"/>
   </w:num>
 </w:numbering>
 </file>
@@ -2878,9 +2968,9 @@
     <w:basedOn w:val="a6"/>
     <w:autoRedefine/>
     <w:qFormat/>
-    <w:rsid w:val="00B861B9"/>
+    <w:rsid w:val="00EC3FD4"/>
     <w:pPr>
-      <w:spacing w:line="360" w:lineRule="auto"/>
+      <w:spacing w:line="240" w:lineRule="auto"/>
       <w:ind w:firstLine="709"/>
       <w:jc w:val="both"/>
     </w:pPr>
@@ -2902,7 +2992,6 @@
       <w:numPr>
         <w:numId w:val="1"/>
       </w:numPr>
-      <w:spacing w:line="240" w:lineRule="auto"/>
       <w:jc w:val="left"/>
     </w:pPr>
     <w:rPr>
@@ -2929,7 +3018,6 @@
       <w:autoSpaceDE w:val="0"/>
       <w:autoSpaceDN w:val="0"/>
       <w:adjustRightInd w:val="0"/>
-      <w:spacing w:line="240" w:lineRule="auto"/>
       <w:jc w:val="left"/>
     </w:pPr>
     <w:rPr>
@@ -2950,7 +3038,6 @@
         <w:ilvl w:val="2"/>
         <w:numId w:val="1"/>
       </w:numPr>
-      <w:spacing w:line="240" w:lineRule="auto"/>
       <w:jc w:val="left"/>
     </w:pPr>
     <w:rPr>
@@ -2962,12 +3049,13 @@
     <w:basedOn w:val="a6"/>
     <w:autoRedefine/>
     <w:qFormat/>
-    <w:rsid w:val="00B50CD1"/>
+    <w:rsid w:val="00080E08"/>
     <w:pPr>
       <w:numPr>
         <w:numId w:val="10"/>
       </w:numPr>
-      <w:spacing w:line="360" w:lineRule="auto"/>
+      <w:spacing w:after="0" w:line="240" w:lineRule="auto"/>
+      <w:ind w:hanging="357"/>
       <w:jc w:val="both"/>
     </w:pPr>
     <w:rPr>

</xml_diff>